<commit_message>
backing up Recurse written app
</commit_message>
<xml_diff>
--- a/Recurse Application.docx
+++ b/Recurse Application.docx
@@ -22,130 +22,7 @@
       </w:r>
       <w:proofErr w:type="spellEnd"/>
       <w:r>
-        <w:t xml:space="preserve"> – </w:t>
-      </w:r>
-      <w:r>
-        <w:rPr>
-          <w:highlight w:val="yellow"/>
-        </w:rPr>
-        <w:t>should I print it outside of a list???</w:t>
-      </w:r>
-    </w:p>
-    <w:p>
-      <w:r>
-        <w:t xml:space="preserve">def </w:t>
-      </w:r>
-      <w:proofErr w:type="spellStart"/>
-      <w:r>
-        <w:t>cracklepop</w:t>
-      </w:r>
-      <w:proofErr w:type="spellEnd"/>
-      <w:r>
-        <w:t>():</w:t>
-      </w:r>
-      <w:r>
-        <w:br/>
-        <w:t xml:space="preserve">    output = list(range(1,101))</w:t>
-      </w:r>
-      <w:r>
-        <w:br/>
-        <w:t xml:space="preserve">    for </w:t>
-      </w:r>
-      <w:proofErr w:type="spellStart"/>
-      <w:r>
-        <w:t>ind</w:t>
-      </w:r>
-      <w:proofErr w:type="spellEnd"/>
-      <w:r>
-        <w:t xml:space="preserve">, </w:t>
-      </w:r>
-      <w:proofErr w:type="spellStart"/>
-      <w:r>
-        <w:t>one_num</w:t>
-      </w:r>
-      <w:proofErr w:type="spellEnd"/>
-      <w:r>
-        <w:t xml:space="preserve"> in enumerate(output):</w:t>
-      </w:r>
-      <w:r>
-        <w:br/>
-        <w:t xml:space="preserve">        if one_num%3 == 0:</w:t>
-      </w:r>
-      <w:r>
-        <w:br/>
-        <w:t xml:space="preserve">            output[</w:t>
-      </w:r>
-      <w:proofErr w:type="spellStart"/>
-      <w:r>
-        <w:t>ind</w:t>
-      </w:r>
-      <w:proofErr w:type="spellEnd"/>
-      <w:r>
-        <w:t>] = 'Crackle'</w:t>
-      </w:r>
-      <w:r>
-        <w:br/>
-        <w:t xml:space="preserve">        </w:t>
-      </w:r>
-      <w:proofErr w:type="spellStart"/>
-      <w:r>
-        <w:t>elif</w:t>
-      </w:r>
-      <w:proofErr w:type="spellEnd"/>
-      <w:r>
-        <w:t xml:space="preserve"> one_num%5 == 0:</w:t>
-      </w:r>
-      <w:r>
-        <w:br/>
-        <w:t xml:space="preserve">            output[</w:t>
-      </w:r>
-      <w:proofErr w:type="spellStart"/>
-      <w:r>
-        <w:t>ind</w:t>
-      </w:r>
-      <w:proofErr w:type="spellEnd"/>
-      <w:r>
-        <w:t>] = 'Pop'</w:t>
-      </w:r>
-      <w:r>
-        <w:br/>
-        <w:t xml:space="preserve">        if (one_num%3 == 0) and (one_num%5==0):</w:t>
-      </w:r>
-      <w:r>
-        <w:br/>
-        <w:t xml:space="preserve">            output[</w:t>
-      </w:r>
-      <w:proofErr w:type="spellStart"/>
-      <w:r>
-        <w:t>ind</w:t>
-      </w:r>
-      <w:proofErr w:type="spellEnd"/>
-      <w:r>
-        <w:t>] = '</w:t>
-      </w:r>
-      <w:proofErr w:type="spellStart"/>
-      <w:r>
-        <w:t>CracklePop</w:t>
-      </w:r>
-      <w:proofErr w:type="spellEnd"/>
-      <w:r>
-        <w:t>'</w:t>
-      </w:r>
-      <w:r>
-        <w:br/>
-        <w:t xml:space="preserve">    return output</w:t>
-      </w:r>
-      <w:r>
-        <w:br/>
-        <w:t>print(</w:t>
-      </w:r>
-      <w:proofErr w:type="spellStart"/>
-      <w:r>
-        <w:t>cracklepop</w:t>
-      </w:r>
-      <w:proofErr w:type="spellEnd"/>
-      <w:r>
-        <w:t>())</w:t>
+        <w:t xml:space="preserve"> </w:t>
       </w:r>
     </w:p>
     <w:p/>
@@ -575,52 +452,55 @@
           <w:bCs/>
           <w:u w:val="single"/>
         </w:rPr>
+        <w:t>Why do you want to attend RC?</w:t>
+      </w:r>
+    </w:p>
+    <w:p>
+      <w:r>
+        <w:t xml:space="preserve">I want to </w:t>
+      </w:r>
+      <w:r>
+        <w:t xml:space="preserve">collaborate with peers on projects, which I believe will expose me to different ideas and perspectives that will allow me to learn and grow. </w:t>
+      </w:r>
+      <w:r>
+        <w:t xml:space="preserve">For the past few months, I have been self-learning various programming topics. I </w:t>
+      </w:r>
+      <w:r>
+        <w:t xml:space="preserve">also periodically </w:t>
+      </w:r>
+      <w:r>
+        <w:t xml:space="preserve">spoke to </w:t>
+      </w:r>
+      <w:r>
+        <w:t>other programmers for advice and insights. I found that f</w:t>
+      </w:r>
+      <w:r>
+        <w:t xml:space="preserve">rom just one hour of </w:t>
+      </w:r>
+      <w:r>
+        <w:t>chatting</w:t>
+      </w:r>
+      <w:r>
+        <w:t xml:space="preserve">, I am </w:t>
+      </w:r>
+      <w:r>
+        <w:t>presented with</w:t>
+      </w:r>
+      <w:r>
+        <w:t xml:space="preserve"> many different perspectives and ideas. This reveals the great value of group projects and collaboration. There is so much that I can learn from other people. I believe RC is the place that can provide me with this opportunity. There is an unlimited amount of knowledge that I can learn from </w:t>
+      </w:r>
+      <w:r>
+        <w:t xml:space="preserve">others, whether or not they have many more years of experience than me. RC is not structured </w:t>
+      </w:r>
+      <w:r>
+        <w:t xml:space="preserve">as a traditional learning space. This </w:t>
+      </w:r>
+      <w:r>
+        <w:t xml:space="preserve">allows for many different perspectives and insights to flow while working on or discussing a project. I am eager to work in such an </w:t>
+      </w:r>
+      <w:r>
         <w:lastRenderedPageBreak/>
-        <w:t>Why do you want to attend RC?</w:t>
-      </w:r>
-    </w:p>
-    <w:p>
-      <w:r>
-        <w:t xml:space="preserve">I want to </w:t>
-      </w:r>
-      <w:r>
-        <w:t xml:space="preserve">collaborate with peers on projects, which I believe will expose me to different ideas and perspectives that will allow me to learn and grow. </w:t>
-      </w:r>
-      <w:r>
-        <w:t xml:space="preserve">For the past few months, I have been self-learning various programming topics. I </w:t>
-      </w:r>
-      <w:r>
-        <w:t xml:space="preserve">also periodically </w:t>
-      </w:r>
-      <w:r>
-        <w:t xml:space="preserve">spoke to </w:t>
-      </w:r>
-      <w:r>
-        <w:t>other programmers for advice and insights. I found that f</w:t>
-      </w:r>
-      <w:r>
-        <w:t xml:space="preserve">rom just one hour of </w:t>
-      </w:r>
-      <w:r>
-        <w:t>chatting</w:t>
-      </w:r>
-      <w:r>
-        <w:t xml:space="preserve">, I am </w:t>
-      </w:r>
-      <w:r>
-        <w:t>presented with</w:t>
-      </w:r>
-      <w:r>
-        <w:t xml:space="preserve"> many different perspectives and ideas. This reveals the great value of group projects and collaboration. There is so much that I can learn from other people. I believe RC is the place that can provide me with this opportunity. There is an unlimited amount of knowledge that I can learn from </w:t>
-      </w:r>
-      <w:r>
-        <w:t xml:space="preserve">others, whether or not they have many more years of experience than me. RC is not structured </w:t>
-      </w:r>
-      <w:r>
-        <w:t xml:space="preserve">as a traditional learning space. This </w:t>
-      </w:r>
-      <w:r>
-        <w:t xml:space="preserve">allows for many different perspectives and insights to flow while working on or discussing a project. I am eager to work in such an environment that enables creativity for problem solving. Ultimately, I want to be surrounded by like-minded people with shared goals to improve oneself and to just enjoy </w:t>
+        <w:t xml:space="preserve">environment that enables creativity for problem solving. Ultimately, I want to be surrounded by like-minded people with shared goals to improve oneself and to just enjoy </w:t>
       </w:r>
       <w:r>
         <w:t xml:space="preserve">programming </w:t>
@@ -655,7 +535,13 @@
     </w:p>
     <w:p>
       <w:r>
-        <w:t>I’m quite open to working on a breadth of projects while at RC. Some projects I have in mind are:</w:t>
+        <w:t xml:space="preserve">I’m quite open to working on a breadth of projects while at RC. Some projects I have in mind </w:t>
+      </w:r>
+      <w:r>
+        <w:t>include the following</w:t>
+      </w:r>
+      <w:r>
+        <w:t>:</w:t>
       </w:r>
       <w:r>
         <w:tab/>
@@ -683,10 +569,22 @@
         <w:t>Analysis</w:t>
       </w:r>
       <w:r>
-        <w:t xml:space="preserve"> – Use publicly available data to analyze, understand and visualize access </w:t>
-      </w:r>
-      <w:r>
-        <w:t>to affordable and nutritious food from grocery stores, community gardens and food banks.</w:t>
+        <w:t xml:space="preserve"> – Use publicly available data to analyze, understand</w:t>
+      </w:r>
+      <w:r>
+        <w:t>,</w:t>
+      </w:r>
+      <w:r>
+        <w:t xml:space="preserve"> and visualize access </w:t>
+      </w:r>
+      <w:r>
+        <w:t>to affordable and nutritious food from grocery stores, community gardens</w:t>
+      </w:r>
+      <w:r>
+        <w:t>,</w:t>
+      </w:r>
+      <w:r>
+        <w:t xml:space="preserve"> and food banks.</w:t>
       </w:r>
     </w:p>
     <w:p>
@@ -700,6 +598,9 @@
       <w:r>
         <w:t>Recipe Bank Chrome Extension – Build a chrome extension to easily extract and store online recipes in a standardized format to create a personalized cookbook</w:t>
       </w:r>
+      <w:r>
+        <w:t>.</w:t>
+      </w:r>
     </w:p>
     <w:p>
       <w:pPr>
@@ -718,6 +619,9 @@
       <w:r>
         <w:t>mail APIs to automatically keep track of online orders from confirmation until receipt or return</w:t>
       </w:r>
+      <w:r>
+        <w:t>.</w:t>
+      </w:r>
     </w:p>
     <w:p>
       <w:pPr>
@@ -939,7 +843,6 @@
     <w:p/>
     <w:p>
       <w:r>
-        <w:lastRenderedPageBreak/>
         <w:t xml:space="preserve">After gaining Python fluency, </w:t>
       </w:r>
       <w:r>
@@ -1053,7 +956,11 @@
         <w:t xml:space="preserve"> small</w:t>
       </w:r>
       <w:r>
-        <w:t xml:space="preserve"> programming projects</w:t>
+        <w:t xml:space="preserve"> </w:t>
+      </w:r>
+      <w:r>
+        <w:lastRenderedPageBreak/>
+        <w:t>programming projects</w:t>
       </w:r>
       <w:r>
         <w:t xml:space="preserve">. These projects include building a web crawler and extracting and transforming </w:t>

</xml_diff>